<commit_message>
added my work portfolio link in my resume.
</commit_message>
<xml_diff>
--- a/Resume_AmatyaNahar.docx
+++ b/Resume_AmatyaNahar.docx
@@ -48,13 +48,68 @@
           <w:lang w:val="en-US"/>
         </w:rPr>
         <w:drawing>
+          <wp:anchor distT="0" distB="0" distL="114300" distR="114300" simplePos="0" relativeHeight="251663360" behindDoc="0" locked="0" layoutInCell="1" allowOverlap="1">
+            <wp:simplePos x="0" y="0"/>
+            <wp:positionH relativeFrom="column">
+              <wp:posOffset>1361226</wp:posOffset>
+            </wp:positionH>
+            <wp:positionV relativeFrom="paragraph">
+              <wp:posOffset>13693</wp:posOffset>
+            </wp:positionV>
+            <wp:extent cx="229921" cy="226337"/>
+            <wp:effectExtent l="19050" t="0" r="0" b="0"/>
+            <wp:wrapNone/>
+            <wp:docPr id="15" name="Picture 13" descr="gmail_new_logo_icon_159149.png"/>
+            <wp:cNvGraphicFramePr>
+              <a:graphicFrameLocks xmlns:a="http://schemas.openxmlformats.org/drawingml/2006/main" noChangeAspect="1"/>
+            </wp:cNvGraphicFramePr>
+            <a:graphic xmlns:a="http://schemas.openxmlformats.org/drawingml/2006/main">
+              <a:graphicData uri="http://schemas.openxmlformats.org/drawingml/2006/picture">
+                <pic:pic xmlns:pic="http://schemas.openxmlformats.org/drawingml/2006/picture">
+                  <pic:nvPicPr>
+                    <pic:cNvPr id="0" name="gmail_new_logo_icon_159149.png"/>
+                    <pic:cNvPicPr/>
+                  </pic:nvPicPr>
+                  <pic:blipFill>
+                    <a:blip r:embed="rId8" cstate="print"/>
+                    <a:stretch>
+                      <a:fillRect/>
+                    </a:stretch>
+                  </pic:blipFill>
+                  <pic:spPr>
+                    <a:xfrm>
+                      <a:off x="0" y="0"/>
+                      <a:ext cx="229921" cy="226337"/>
+                    </a:xfrm>
+                    <a:prstGeom prst="rect">
+                      <a:avLst/>
+                    </a:prstGeom>
+                  </pic:spPr>
+                </pic:pic>
+              </a:graphicData>
+            </a:graphic>
+          </wp:anchor>
+        </w:drawing>
+      </w:r>
+      <w:r>
+        <w:rPr>
+          <w:rFonts w:eastAsia="Times New Roman" w:cstheme="minorHAnsi"/>
+          <w:bCs/>
+          <w:noProof/>
+          <w:color w:val="277FD9"/>
+          <w:kern w:val="36"/>
+          <w:sz w:val="28"/>
+          <w:szCs w:val="28"/>
+          <w:lang w:val="en-US"/>
+        </w:rPr>
+        <w:drawing>
           <wp:anchor distT="0" distB="0" distL="114300" distR="114300" simplePos="0" relativeHeight="251659264" behindDoc="0" locked="0" layoutInCell="1" allowOverlap="1">
             <wp:simplePos x="0" y="0"/>
             <wp:positionH relativeFrom="column">
               <wp:posOffset>-55641</wp:posOffset>
             </wp:positionH>
             <wp:positionV relativeFrom="paragraph">
-              <wp:posOffset>167030</wp:posOffset>
+              <wp:posOffset>167602</wp:posOffset>
             </wp:positionV>
             <wp:extent cx="324982" cy="325925"/>
             <wp:effectExtent l="19050" t="0" r="0" b="0"/>
@@ -71,7 +126,7 @@
                     <pic:cNvPicPr/>
                   </pic:nvPicPr>
                   <pic:blipFill>
-                    <a:blip r:embed="rId8" cstate="print"/>
+                    <a:blip r:embed="rId9" cstate="print"/>
                     <a:stretch>
                       <a:fillRect/>
                     </a:stretch>
@@ -126,7 +181,7 @@
                     <pic:cNvPicPr/>
                   </pic:nvPicPr>
                   <pic:blipFill>
-                    <a:blip r:embed="rId9"/>
+                    <a:blip r:embed="rId10"/>
                     <a:srcRect l="22101" r="18909"/>
                     <a:stretch>
                       <a:fillRect/>
@@ -158,49 +213,59 @@
           <w:szCs w:val="28"/>
           <w:lang w:val="en-US"/>
         </w:rPr>
-        <w:drawing>
-          <wp:anchor distT="0" distB="0" distL="114300" distR="114300" simplePos="0" relativeHeight="251663360" behindDoc="0" locked="0" layoutInCell="1" allowOverlap="1">
-            <wp:simplePos x="0" y="0"/>
-            <wp:positionH relativeFrom="column">
-              <wp:posOffset>1428750</wp:posOffset>
-            </wp:positionH>
-            <wp:positionV relativeFrom="paragraph">
-              <wp:posOffset>17145</wp:posOffset>
-            </wp:positionV>
-            <wp:extent cx="229870" cy="226060"/>
-            <wp:effectExtent l="19050" t="0" r="0" b="0"/>
-            <wp:wrapNone/>
-            <wp:docPr id="15" name="Picture 13" descr="gmail_new_logo_icon_159149.png"/>
-            <wp:cNvGraphicFramePr>
-              <a:graphicFrameLocks xmlns:a="http://schemas.openxmlformats.org/drawingml/2006/main" noChangeAspect="1"/>
-            </wp:cNvGraphicFramePr>
-            <a:graphic xmlns:a="http://schemas.openxmlformats.org/drawingml/2006/main">
-              <a:graphicData uri="http://schemas.openxmlformats.org/drawingml/2006/picture">
-                <pic:pic xmlns:pic="http://schemas.openxmlformats.org/drawingml/2006/picture">
-                  <pic:nvPicPr>
-                    <pic:cNvPr id="0" name="gmail_new_logo_icon_159149.png"/>
-                    <pic:cNvPicPr/>
-                  </pic:nvPicPr>
-                  <pic:blipFill>
-                    <a:blip r:embed="rId10" cstate="print"/>
-                    <a:stretch>
-                      <a:fillRect/>
-                    </a:stretch>
-                  </pic:blipFill>
-                  <pic:spPr>
-                    <a:xfrm>
-                      <a:off x="0" y="0"/>
-                      <a:ext cx="229870" cy="226060"/>
-                    </a:xfrm>
-                    <a:prstGeom prst="rect">
-                      <a:avLst/>
-                    </a:prstGeom>
-                  </pic:spPr>
-                </pic:pic>
-              </a:graphicData>
-            </a:graphic>
-          </wp:anchor>
-        </w:drawing>
+        <w:t xml:space="preserve">     </w:t>
+      </w:r>
+      <w:r>
+        <w:rPr>
+          <w:rFonts w:eastAsia="Times New Roman" w:cstheme="minorHAnsi"/>
+          <w:bCs/>
+          <w:noProof/>
+          <w:color w:val="277FD9"/>
+          <w:kern w:val="36"/>
+          <w:sz w:val="24"/>
+          <w:szCs w:val="24"/>
+          <w:lang w:val="en-US"/>
+        </w:rPr>
+        <w:t>+91-7</w:t>
+      </w:r>
+      <w:r>
+        <w:rPr>
+          <w:rFonts w:eastAsia="Times New Roman" w:cstheme="minorHAnsi"/>
+          <w:bCs/>
+          <w:noProof/>
+          <w:color w:val="277FD9"/>
+          <w:kern w:val="36"/>
+          <w:sz w:val="24"/>
+          <w:szCs w:val="24"/>
+          <w:lang w:val="en-US"/>
+        </w:rPr>
+        <w:t>8987</w:t>
+      </w:r>
+      <w:r>
+        <w:rPr>
+          <w:rFonts w:eastAsia="Times New Roman" w:cstheme="minorHAnsi"/>
+          <w:bCs/>
+          <w:noProof/>
+          <w:color w:val="277FD9"/>
+          <w:kern w:val="36"/>
+          <w:sz w:val="24"/>
+          <w:szCs w:val="24"/>
+          <w:lang w:val="en-US"/>
+        </w:rPr>
+        <w:t>-</w:t>
+      </w:r>
+      <w:r>
+        <w:rPr>
+          <w:rFonts w:eastAsia="Times New Roman" w:cstheme="minorHAnsi"/>
+          <w:bCs/>
+          <w:noProof/>
+          <w:color w:val="277FD9"/>
+          <w:kern w:val="36"/>
+          <w:sz w:val="24"/>
+          <w:szCs w:val="24"/>
+          <w:lang w:val="en-US"/>
+        </w:rPr>
+        <w:t>84898</w:t>
       </w:r>
       <w:r>
         <w:rPr>
@@ -213,59 +278,7 @@
           <w:szCs w:val="28"/>
           <w:lang w:val="en-US"/>
         </w:rPr>
-        <w:t xml:space="preserve">     </w:t>
-      </w:r>
-      <w:r>
-        <w:rPr>
-          <w:rFonts w:eastAsia="Times New Roman" w:cstheme="minorHAnsi"/>
-          <w:bCs/>
-          <w:noProof/>
-          <w:color w:val="277FD9"/>
-          <w:kern w:val="36"/>
-          <w:sz w:val="24"/>
-          <w:szCs w:val="24"/>
-          <w:lang w:val="en-US"/>
-        </w:rPr>
-        <w:t>+91-7</w:t>
-      </w:r>
-      <w:r>
-        <w:rPr>
-          <w:rFonts w:eastAsia="Times New Roman" w:cstheme="minorHAnsi"/>
-          <w:bCs/>
-          <w:noProof/>
-          <w:color w:val="277FD9"/>
-          <w:kern w:val="36"/>
-          <w:sz w:val="24"/>
-          <w:szCs w:val="24"/>
-          <w:lang w:val="en-US"/>
-        </w:rPr>
-        <w:t>8987</w:t>
-      </w:r>
-      <w:r>
-        <w:rPr>
-          <w:rFonts w:eastAsia="Times New Roman" w:cstheme="minorHAnsi"/>
-          <w:bCs/>
-          <w:noProof/>
-          <w:color w:val="277FD9"/>
-          <w:kern w:val="36"/>
-          <w:sz w:val="24"/>
-          <w:szCs w:val="24"/>
-          <w:lang w:val="en-US"/>
-        </w:rPr>
-        <w:t>-</w:t>
-      </w:r>
-      <w:r>
-        <w:rPr>
-          <w:rFonts w:eastAsia="Times New Roman" w:cstheme="minorHAnsi"/>
-          <w:bCs/>
-          <w:noProof/>
-          <w:color w:val="277FD9"/>
-          <w:kern w:val="36"/>
-          <w:sz w:val="24"/>
-          <w:szCs w:val="24"/>
-          <w:lang w:val="en-US"/>
-        </w:rPr>
-        <w:t xml:space="preserve">84898 </w:t>
+        <w:t>|</w:t>
       </w:r>
       <w:r>
         <w:rPr>
@@ -278,7 +291,7 @@
           <w:szCs w:val="28"/>
           <w:lang w:val="en-US"/>
         </w:rPr>
-        <w:t xml:space="preserve">|       </w:t>
+        <w:t xml:space="preserve">      </w:t>
       </w:r>
       <w:hyperlink r:id="rId11" w:history="1">
         <w:r>
@@ -293,95 +306,34 @@
           <w:t>naharamatya@gmail.com</w:t>
         </w:r>
       </w:hyperlink>
-    </w:p>
-    <w:p>
-      <w:pPr>
-        <w:pStyle w:val="Header"/>
+      <w:r>
+        <w:t xml:space="preserve"> </w:t>
+      </w:r>
+      <w:r>
         <w:rPr>
           <w:rFonts w:eastAsia="Times New Roman" w:cstheme="minorHAnsi"/>
           <w:bCs/>
           <w:noProof/>
           <w:color w:val="277FD9"/>
           <w:kern w:val="36"/>
-          <w:sz w:val="24"/>
-          <w:szCs w:val="24"/>
+          <w:sz w:val="28"/>
+          <w:szCs w:val="28"/>
           <w:lang w:val="en-US"/>
         </w:rPr>
-      </w:pPr>
-      <w:r>
-        <w:rPr>
-          <w:rFonts w:eastAsia="Times New Roman" w:cstheme="minorHAnsi"/>
-          <w:noProof/>
-          <w:kern w:val="36"/>
-          <w:sz w:val="24"/>
-          <w:szCs w:val="24"/>
-          <w:lang w:val="en-US"/>
-        </w:rPr>
-        <w:drawing>
-          <wp:anchor distT="0" distB="0" distL="114300" distR="114300" simplePos="0" relativeHeight="251661312" behindDoc="0" locked="0" layoutInCell="1" allowOverlap="1">
-            <wp:simplePos x="0" y="0"/>
-            <wp:positionH relativeFrom="column">
-              <wp:posOffset>3212660</wp:posOffset>
-            </wp:positionH>
-            <wp:positionV relativeFrom="paragraph">
-              <wp:posOffset>13807</wp:posOffset>
-            </wp:positionV>
-            <wp:extent cx="193706" cy="194649"/>
-            <wp:effectExtent l="19050" t="0" r="0" b="0"/>
-            <wp:wrapNone/>
-            <wp:docPr id="19" name="Picture 0" descr="github-logo.png"/>
-            <wp:cNvGraphicFramePr>
-              <a:graphicFrameLocks xmlns:a="http://schemas.openxmlformats.org/drawingml/2006/main" noChangeAspect="1"/>
-            </wp:cNvGraphicFramePr>
-            <a:graphic xmlns:a="http://schemas.openxmlformats.org/drawingml/2006/main">
-              <a:graphicData uri="http://schemas.openxmlformats.org/drawingml/2006/picture">
-                <pic:pic xmlns:pic="http://schemas.openxmlformats.org/drawingml/2006/picture">
-                  <pic:nvPicPr>
-                    <pic:cNvPr id="0" name="github-logo.png"/>
-                    <pic:cNvPicPr/>
-                  </pic:nvPicPr>
-                  <pic:blipFill>
-                    <a:blip r:embed="rId12" cstate="print"/>
-                    <a:stretch>
-                      <a:fillRect/>
-                    </a:stretch>
-                  </pic:blipFill>
-                  <pic:spPr>
-                    <a:xfrm>
-                      <a:off x="0" y="0"/>
-                      <a:ext cx="193706" cy="194649"/>
-                    </a:xfrm>
-                    <a:prstGeom prst="rect">
-                      <a:avLst/>
-                    </a:prstGeom>
-                  </pic:spPr>
-                </pic:pic>
-              </a:graphicData>
-            </a:graphic>
-          </wp:anchor>
-        </w:drawing>
-      </w:r>
-      <w:r>
-        <w:rPr>
-          <w:rFonts w:eastAsia="Times New Roman" w:cstheme="minorHAnsi"/>
-          <w:kern w:val="36"/>
-          <w:sz w:val="24"/>
-          <w:szCs w:val="24"/>
-          <w:lang w:val="nb-NO" w:eastAsia="en-IN"/>
-        </w:rPr>
-        <w:t xml:space="preserve">       </w:t>
-      </w:r>
-      <w:r>
-        <w:rPr>
-          <w:rFonts w:eastAsia="Times New Roman" w:cstheme="minorHAnsi"/>
-          <w:kern w:val="36"/>
-          <w:sz w:val="24"/>
-          <w:szCs w:val="24"/>
-          <w:lang w:val="nb-NO" w:eastAsia="en-IN"/>
-        </w:rPr>
+        <w:t>|</w:t>
+      </w:r>
+      <w:r>
         <w:t xml:space="preserve"> </w:t>
       </w:r>
-      <w:hyperlink r:id="rId13" w:history="1">
+    </w:p>
+    <w:p>
+      <w:pPr>
+        <w:pStyle w:val="Header"/>
+      </w:pPr>
+      <w:r>
+        <w:t xml:space="preserve">         </w:t>
+      </w:r>
+      <w:hyperlink r:id="rId12" w:history="1">
         <w:r>
           <w:rPr>
             <w:rStyle w:val="Hyperlink"/>
@@ -404,9 +356,6 @@
         <w:t xml:space="preserve"> </w:t>
       </w:r>
       <w:r>
-        <w:t xml:space="preserve"> </w:t>
-      </w:r>
-      <w:r>
         <w:rPr>
           <w:rFonts w:eastAsia="Times New Roman" w:cstheme="minorHAnsi"/>
           <w:bCs/>
@@ -417,7 +366,135 @@
           <w:szCs w:val="28"/>
           <w:lang w:val="en-US"/>
         </w:rPr>
-        <w:t xml:space="preserve">|      </w:t>
+        <w:t>|</w:t>
+      </w:r>
+    </w:p>
+    <w:p>
+      <w:pPr>
+        <w:pStyle w:val="Header"/>
+      </w:pPr>
+      <w:r>
+        <w:rPr>
+          <w:rFonts w:eastAsia="Times New Roman" w:cstheme="minorHAnsi"/>
+          <w:bCs/>
+          <w:noProof/>
+          <w:color w:val="277FD9"/>
+          <w:kern w:val="36"/>
+          <w:sz w:val="28"/>
+          <w:szCs w:val="28"/>
+          <w:lang w:val="en-US"/>
+        </w:rPr>
+        <w:drawing>
+          <wp:anchor distT="0" distB="0" distL="114300" distR="114300" simplePos="0" relativeHeight="251667456" behindDoc="0" locked="0" layoutInCell="1" allowOverlap="1">
+            <wp:simplePos x="0" y="0"/>
+            <wp:positionH relativeFrom="column">
+              <wp:posOffset>2533650</wp:posOffset>
+            </wp:positionH>
+            <wp:positionV relativeFrom="paragraph">
+              <wp:posOffset>23608</wp:posOffset>
+            </wp:positionV>
+            <wp:extent cx="180126" cy="181069"/>
+            <wp:effectExtent l="19050" t="0" r="0" b="0"/>
+            <wp:wrapNone/>
+            <wp:docPr id="2" name="Picture 0" descr="github-logo.png"/>
+            <wp:cNvGraphicFramePr>
+              <a:graphicFrameLocks xmlns:a="http://schemas.openxmlformats.org/drawingml/2006/main" noChangeAspect="1"/>
+            </wp:cNvGraphicFramePr>
+            <a:graphic xmlns:a="http://schemas.openxmlformats.org/drawingml/2006/main">
+              <a:graphicData uri="http://schemas.openxmlformats.org/drawingml/2006/picture">
+                <pic:pic xmlns:pic="http://schemas.openxmlformats.org/drawingml/2006/picture">
+                  <pic:nvPicPr>
+                    <pic:cNvPr id="0" name="github-logo.png"/>
+                    <pic:cNvPicPr/>
+                  </pic:nvPicPr>
+                  <pic:blipFill>
+                    <a:blip r:embed="rId13" cstate="print"/>
+                    <a:stretch>
+                      <a:fillRect/>
+                    </a:stretch>
+                  </pic:blipFill>
+                  <pic:spPr>
+                    <a:xfrm>
+                      <a:off x="0" y="0"/>
+                      <a:ext cx="180126" cy="181069"/>
+                    </a:xfrm>
+                    <a:prstGeom prst="rect">
+                      <a:avLst/>
+                    </a:prstGeom>
+                  </pic:spPr>
+                </pic:pic>
+              </a:graphicData>
+            </a:graphic>
+          </wp:anchor>
+        </w:drawing>
+      </w:r>
+      <w:r>
+        <w:rPr>
+          <w:rFonts w:eastAsia="Times New Roman" w:cstheme="minorHAnsi"/>
+          <w:bCs/>
+          <w:noProof/>
+          <w:color w:val="277FD9"/>
+          <w:kern w:val="36"/>
+          <w:sz w:val="28"/>
+          <w:szCs w:val="28"/>
+          <w:lang w:val="en-US"/>
+        </w:rPr>
+        <w:drawing>
+          <wp:anchor distT="0" distB="0" distL="114300" distR="114300" simplePos="0" relativeHeight="251665408" behindDoc="0" locked="0" layoutInCell="1" allowOverlap="1">
+            <wp:simplePos x="0" y="0"/>
+            <wp:positionH relativeFrom="column">
+              <wp:posOffset>7733</wp:posOffset>
+            </wp:positionH>
+            <wp:positionV relativeFrom="paragraph">
+              <wp:posOffset>23608</wp:posOffset>
+            </wp:positionV>
+            <wp:extent cx="180126" cy="181070"/>
+            <wp:effectExtent l="19050" t="0" r="0" b="0"/>
+            <wp:wrapNone/>
+            <wp:docPr id="1" name="Picture 0" descr="github-logo.png"/>
+            <wp:cNvGraphicFramePr>
+              <a:graphicFrameLocks xmlns:a="http://schemas.openxmlformats.org/drawingml/2006/main" noChangeAspect="1"/>
+            </wp:cNvGraphicFramePr>
+            <a:graphic xmlns:a="http://schemas.openxmlformats.org/drawingml/2006/main">
+              <a:graphicData uri="http://schemas.openxmlformats.org/drawingml/2006/picture">
+                <pic:pic xmlns:pic="http://schemas.openxmlformats.org/drawingml/2006/picture">
+                  <pic:nvPicPr>
+                    <pic:cNvPr id="0" name="github-logo.png"/>
+                    <pic:cNvPicPr/>
+                  </pic:nvPicPr>
+                  <pic:blipFill>
+                    <a:blip r:embed="rId13" cstate="print"/>
+                    <a:stretch>
+                      <a:fillRect/>
+                    </a:stretch>
+                  </pic:blipFill>
+                  <pic:spPr>
+                    <a:xfrm>
+                      <a:off x="0" y="0"/>
+                      <a:ext cx="180126" cy="181070"/>
+                    </a:xfrm>
+                    <a:prstGeom prst="rect">
+                      <a:avLst/>
+                    </a:prstGeom>
+                  </pic:spPr>
+                </pic:pic>
+              </a:graphicData>
+            </a:graphic>
+          </wp:anchor>
+        </w:drawing>
+      </w:r>
+      <w:r>
+        <w:rPr>
+          <w:rFonts w:eastAsia="Times New Roman" w:cstheme="minorHAnsi"/>
+          <w:bCs/>
+          <w:noProof/>
+          <w:color w:val="277FD9"/>
+          <w:kern w:val="36"/>
+          <w:sz w:val="28"/>
+          <w:szCs w:val="28"/>
+          <w:lang w:val="en-US"/>
+        </w:rPr>
+        <w:t xml:space="preserve">      </w:t>
       </w:r>
       <w:r>
         <w:rPr>
@@ -445,6 +522,68 @@
           <w:t>https://github.com/naharamatya/</w:t>
         </w:r>
       </w:hyperlink>
+      <w:r>
+        <w:t xml:space="preserve"> </w:t>
+      </w:r>
+      <w:r>
+        <w:rPr>
+          <w:rFonts w:eastAsia="Times New Roman" w:cstheme="minorHAnsi"/>
+          <w:bCs/>
+          <w:noProof/>
+          <w:color w:val="277FD9"/>
+          <w:kern w:val="36"/>
+          <w:sz w:val="28"/>
+          <w:szCs w:val="28"/>
+          <w:lang w:val="en-US"/>
+        </w:rPr>
+        <w:t>|</w:t>
+      </w:r>
+      <w:r>
+        <w:rPr>
+          <w:rFonts w:eastAsia="Times New Roman" w:cstheme="minorHAnsi"/>
+          <w:bCs/>
+          <w:noProof/>
+          <w:color w:val="277FD9"/>
+          <w:kern w:val="36"/>
+          <w:sz w:val="28"/>
+          <w:szCs w:val="28"/>
+          <w:lang w:val="en-US"/>
+        </w:rPr>
+        <w:t xml:space="preserve"> </w:t>
+      </w:r>
+      <w:r>
+        <w:t xml:space="preserve">      </w:t>
+      </w:r>
+      <w:hyperlink r:id="rId15" w:history="1">
+        <w:r>
+          <w:rPr>
+            <w:rStyle w:val="Hyperlink"/>
+            <w:rFonts w:eastAsia="Times New Roman" w:cstheme="minorHAnsi"/>
+            <w:bCs/>
+            <w:noProof/>
+            <w:kern w:val="36"/>
+            <w:sz w:val="24"/>
+            <w:szCs w:val="24"/>
+            <w:lang w:val="en-US"/>
+          </w:rPr>
+          <w:t>https://naharamatya.github.io/portfolio/</w:t>
+        </w:r>
+      </w:hyperlink>
+    </w:p>
+    <w:p>
+      <w:pPr>
+        <w:pStyle w:val="Header"/>
+        <w:rPr>
+          <w:rFonts w:eastAsia="Times New Roman" w:cstheme="minorHAnsi"/>
+          <w:bCs/>
+          <w:noProof/>
+          <w:color w:val="277FD9"/>
+          <w:kern w:val="36"/>
+          <w:sz w:val="24"/>
+          <w:szCs w:val="24"/>
+          <w:lang w:val="en-US"/>
+        </w:rPr>
+      </w:pPr>
     </w:p>
     <w:p>
       <w:pPr>
@@ -2093,7 +2232,6 @@
           <w:sz w:val="24"/>
           <w:szCs w:val="24"/>
         </w:rPr>
-        <w:lastRenderedPageBreak/>
         <w:t xml:space="preserve">Future Focus InfoTech </w:t>
       </w:r>
       <w:r>
@@ -5776,7 +5914,7 @@
       </w:pPr>
     </w:p>
     <w:sectPr>
-      <w:footerReference w:type="default" r:id="rId15"/>
+      <w:footerReference w:type="default" r:id="rId16"/>
       <w:pgSz w:w="11906" w:h="16838"/>
       <w:pgMar w:top="1440" w:right="1080" w:bottom="1440" w:left="1080" w:header="624" w:footer="708" w:gutter="0"/>
       <w:cols w:space="708"/>
@@ -9482,7 +9620,7 @@
   <a:extraClrSchemeLst/>
   <a:extLst>
     <a:ext uri="{05A4C25C-085E-4340-85A3-A5531E510DB2}">
-      <thm15:themeFamily xmlns="" xmlns:thm15="http://schemas.microsoft.com/office/thememl/2012/main" name="Office Theme" id="{62F939B6-93AF-4DB8-9C6B-D6C7DFDC589F}" vid="{4A3C46E8-61CC-4603-A589-7422A47A8E4A}"/>
+      <thm15:themeFamily xmlns:thm15="http://schemas.microsoft.com/office/thememl/2012/main" xmlns="" name="Office Theme" id="{62F939B6-93AF-4DB8-9C6B-D6C7DFDC589F}" vid="{4A3C46E8-61CC-4603-A589-7422A47A8E4A}"/>
     </a:ext>
   </a:extLst>
 </a:theme>

</xml_diff>

<commit_message>
updated resume and included resume with .pdf version
</commit_message>
<xml_diff>
--- a/Resume_AmatyaNahar.docx
+++ b/Resume_AmatyaNahar.docx
@@ -12,8 +12,8 @@
           <w:noProof/>
           <w:color w:val="277FD9"/>
           <w:kern w:val="36"/>
-          <w:sz w:val="28"/>
-          <w:szCs w:val="28"/>
+          <w:sz w:val="32"/>
+          <w:szCs w:val="32"/>
           <w:lang w:val="en-US"/>
         </w:rPr>
       </w:pPr>
@@ -25,8 +25,8 @@
           <w:noProof/>
           <w:color w:val="277FD9"/>
           <w:kern w:val="36"/>
-          <w:sz w:val="28"/>
-          <w:szCs w:val="28"/>
+          <w:sz w:val="32"/>
+          <w:szCs w:val="32"/>
           <w:lang w:val="en-US"/>
         </w:rPr>
         <w:t>Amatya Nahar</w:t>
@@ -9620,7 +9620,7 @@
   <a:extraClrSchemeLst/>
   <a:extLst>
     <a:ext uri="{05A4C25C-085E-4340-85A3-A5531E510DB2}">
-      <thm15:themeFamily xmlns:thm15="http://schemas.microsoft.com/office/thememl/2012/main" xmlns="" name="Office Theme" id="{62F939B6-93AF-4DB8-9C6B-D6C7DFDC589F}" vid="{4A3C46E8-61CC-4603-A589-7422A47A8E4A}"/>
+      <thm15:themeFamily xmlns="" xmlns:thm15="http://schemas.microsoft.com/office/thememl/2012/main" name="Office Theme" id="{62F939B6-93AF-4DB8-9C6B-D6C7DFDC589F}" vid="{4A3C46E8-61CC-4603-A589-7422A47A8E4A}"/>
     </a:ext>
   </a:extLst>
 </a:theme>

</xml_diff>

<commit_message>
updated Resume and added one Portfolio image
</commit_message>
<xml_diff>
--- a/Resume_AmatyaNahar.docx
+++ b/Resume_AmatyaNahar.docx
@@ -5709,26 +5709,6 @@
           <w:ilvl w:val="0"/>
           <w:numId w:val="4"/>
         </w:numPr>
-        <w:spacing w:after="0" w:line="240" w:lineRule="auto"/>
-        <w:rPr>
-          <w:rFonts w:eastAsia="Times New Roman" w:cstheme="minorHAnsi"/>
-          <w:sz w:val="24"/>
-          <w:szCs w:val="24"/>
-          <w:lang w:eastAsia="en-IN"/>
-        </w:rPr>
-      </w:pPr>
-      <w:r>
-        <w:rPr>
-          <w:rFonts w:eastAsia="Times New Roman" w:cstheme="minorHAnsi"/>
-          <w:sz w:val="24"/>
-          <w:szCs w:val="24"/>
-          <w:lang w:eastAsia="en-IN"/>
-        </w:rPr>
-        <w:t>Microsoft Certified Database Professional</w:t>
-      </w:r>
-    </w:p>
-    <w:p>
-      <w:pPr>
         <w:pBdr>
           <w:bottom w:val="single" w:sz="6" w:space="1" w:color="auto"/>
         </w:pBdr>
@@ -5740,6 +5720,33 @@
           <w:lang w:eastAsia="en-IN"/>
         </w:rPr>
       </w:pPr>
+      <w:r>
+        <w:rPr>
+          <w:rFonts w:eastAsia="Times New Roman" w:cstheme="minorHAnsi"/>
+          <w:sz w:val="24"/>
+          <w:szCs w:val="24"/>
+          <w:lang w:eastAsia="en-IN"/>
+        </w:rPr>
+        <w:t xml:space="preserve">Microsoft Technology Associate </w:t>
+      </w:r>
+      <w:r>
+        <w:rPr>
+          <w:rFonts w:eastAsia="Times New Roman" w:cstheme="minorHAnsi"/>
+          <w:sz w:val="24"/>
+          <w:szCs w:val="24"/>
+          <w:lang w:eastAsia="en-IN"/>
+        </w:rPr>
+        <w:t xml:space="preserve">– </w:t>
+      </w:r>
+      <w:r>
+        <w:rPr>
+          <w:rFonts w:eastAsia="Times New Roman" w:cstheme="minorHAnsi"/>
+          <w:sz w:val="24"/>
+          <w:szCs w:val="24"/>
+          <w:lang w:eastAsia="en-IN"/>
+        </w:rPr>
+        <w:t>Database Administration Fundamentals</w:t>
+      </w:r>
     </w:p>
     <w:p>
       <w:pPr>
@@ -9620,7 +9627,7 @@
   <a:extraClrSchemeLst/>
   <a:extLst>
     <a:ext uri="{05A4C25C-085E-4340-85A3-A5531E510DB2}">
-      <thm15:themeFamily xmlns="" xmlns:thm15="http://schemas.microsoft.com/office/thememl/2012/main" name="Office Theme" id="{62F939B6-93AF-4DB8-9C6B-D6C7DFDC589F}" vid="{4A3C46E8-61CC-4603-A589-7422A47A8E4A}"/>
+      <thm15:themeFamily xmlns:thm15="http://schemas.microsoft.com/office/thememl/2012/main" xmlns="" name="Office Theme" id="{62F939B6-93AF-4DB8-9C6B-D6C7DFDC589F}" vid="{4A3C46E8-61CC-4603-A589-7422A47A8E4A}"/>
     </a:ext>
   </a:extLst>
 </a:theme>

</xml_diff>